<commit_message>
finish web apps 9
</commit_message>
<xml_diff>
--- a/exercises/JS_Lessons/JS-9/ReviewQuestions.docx
+++ b/exercises/JS_Lessons/JS-9/ReviewQuestions.docx
@@ -25,11 +25,9 @@
         <w:br/>
         <w:t xml:space="preserve">You can’t store objects or </w:t>
       </w:r>
-      <w:proofErr w:type="gramStart"/>
-      <w:r>
-        <w:t>arrays,</w:t>
-      </w:r>
-      <w:proofErr w:type="gramEnd"/>
+      <w:r>
+        <w:t>arrays;</w:t>
+      </w:r>
       <w:r>
         <w:t xml:space="preserve"> the workaround is to “</w:t>
       </w:r>
@@ -59,6 +57,25 @@
       <w:r>
         <w:br/>
       </w:r>
+      <w:proofErr w:type="spellStart"/>
+      <w:r>
+        <w:t>sessionStorage</w:t>
+      </w:r>
+      <w:proofErr w:type="spellEnd"/>
+      <w:r>
+        <w:t xml:space="preserve"> persists within a window, whereas </w:t>
+      </w:r>
+      <w:proofErr w:type="spellStart"/>
+      <w:r>
+        <w:t>localStorage</w:t>
+      </w:r>
+      <w:proofErr w:type="spellEnd"/>
+      <w:r>
+        <w:t xml:space="preserve"> sticks around until deleted (changes made and saved for future use)</w:t>
+      </w:r>
+      <w:r>
+        <w:br/>
+      </w:r>
     </w:p>
     <w:p>
       <w:pPr>
@@ -87,8 +104,13 @@
       <w:r>
         <w:t>)</w:t>
       </w:r>
-      <w:bookmarkStart w:id="0" w:name="_GoBack"/>
-      <w:bookmarkEnd w:id="0"/>
+      <w:r>
+        <w:br/>
+        <w:t>No (chrome -&gt; edge; changes do not persist)</w:t>
+      </w:r>
+      <w:r>
+        <w:br/>
+      </w:r>
     </w:p>
     <w:p>
       <w:pPr>
@@ -101,6 +123,13 @@
       <w:r>
         <w:t>Define serialization</w:t>
       </w:r>
+      <w:r>
+        <w:br/>
+        <w:t>conversion of objects to a savable state</w:t>
+      </w:r>
+      <w:r>
+        <w:br/>
+      </w:r>
     </w:p>
     <w:p>
       <w:pPr>
@@ -121,6 +150,21 @@
       <w:r>
         <w:t>() do?</w:t>
       </w:r>
+      <w:r>
+        <w:br/>
+        <w:t xml:space="preserve">Allows us to save arrays/objects to </w:t>
+      </w:r>
+      <w:proofErr w:type="spellStart"/>
+      <w:r>
+        <w:t>localStorage</w:t>
+      </w:r>
+      <w:proofErr w:type="spellEnd"/>
+      <w:r>
+        <w:t xml:space="preserve"> (by turning it into a string)</w:t>
+      </w:r>
+      <w:r>
+        <w:br/>
+      </w:r>
     </w:p>
     <w:p>
       <w:pPr>
@@ -141,6 +185,21 @@
       <w:r>
         <w:t>() do?</w:t>
       </w:r>
+      <w:r>
+        <w:br/>
+        <w:t xml:space="preserve">Turns our saved string representation of our arrays/objects back into the array/objects they were before </w:t>
+      </w:r>
+      <w:proofErr w:type="spellStart"/>
+      <w:r>
+        <w:t>stringify-ing</w:t>
+      </w:r>
+      <w:proofErr w:type="spellEnd"/>
+      <w:r>
+        <w:t xml:space="preserve"> them</w:t>
+      </w:r>
+      <w:r>
+        <w:br/>
+      </w:r>
     </w:p>
     <w:p>
       <w:pPr>
@@ -161,6 +220,34 @@
       <w:r>
         <w:t xml:space="preserve"> the user's work (for example the poem they created in Magnetic Poetry, or their pixel art creation in Pixel Artist). Think about the various HW assignments that we have worked on for this Web Apps unit - pick two of them - and describe how they could be improved by utilizing web storage.</w:t>
       </w:r>
+      <w:r>
+        <w:br/>
+      </w:r>
+      <w:r>
+        <w:br/>
+      </w:r>
+      <w:proofErr w:type="spellStart"/>
+      <w:r>
+        <w:t>Giphy</w:t>
+      </w:r>
+      <w:proofErr w:type="spellEnd"/>
+      <w:r>
+        <w:t xml:space="preserve"> Finder – Allowing the user to have a “Recently Searched” bar or even just keeping their last</w:t>
+      </w:r>
+      <w:r>
+        <w:t xml:space="preserve"> search in the search bar.</w:t>
+      </w:r>
+    </w:p>
+    <w:p>
+      <w:pPr>
+        <w:pStyle w:val="ListParagraph"/>
+      </w:pPr>
+      <w:r>
+        <w:br/>
+        <w:t>Random Phrases – The user could have been able to save some of their favorite quotes that could either be set to be displayed more often, or even displayed on the side at all times.</w:t>
+      </w:r>
+      <w:bookmarkStart w:id="0" w:name="_GoBack"/>
+      <w:bookmarkEnd w:id="0"/>
     </w:p>
     <w:sectPr>
       <w:pgSz w:w="12240" w:h="15840"/>

</xml_diff>